<commit_message>
fix cv portfolio links & nvim btw
</commit_message>
<xml_diff>
--- a/public/cv-en.docx
+++ b/public/cv-en.docx
@@ -46,29 +46,7 @@
           <w:sz w:val="36"/>
           <w:szCs w:val="36"/>
         </w:rPr>
-        <w:t xml:space="preserve">Gustavo Monnerat da Costa Veronese – </w:t>
-      </w:r>
-      <w:r>
-        <w:rPr>
-          <w:rFonts w:cs="Arial" w:ascii="Arial" w:hAnsi="Arial"/>
-          <w:b/>
-          <w:bCs/>
-          <w:color w:val="000000"/>
-          <w:sz w:val="36"/>
-          <w:szCs w:val="36"/>
-        </w:rPr>
-        <w:t>Brazil -</w:t>
-      </w:r>
-      <w:r>
-        <w:rPr>
-          <w:rFonts w:cs="Arial" w:ascii="Arial" w:hAnsi="Arial"/>
-          <w:b/>
-          <w:bCs/>
-          <w:color w:val="000000"/>
-          <w:sz w:val="36"/>
-          <w:szCs w:val="36"/>
-        </w:rPr>
-        <w:t xml:space="preserve"> Curitiba - PR</w:t>
+        <w:t>Gustavo Monnerat da Costa Veronese – Brazil - Curitiba - PR</w:t>
       </w:r>
     </w:p>
     <w:p>
@@ -170,29 +148,7 @@
           <w:sz w:val="32"/>
           <w:szCs w:val="32"/>
         </w:rPr>
-        <w:t xml:space="preserve">Contact </w:t>
-      </w:r>
-      <w:r>
-        <w:rPr>
-          <w:rFonts w:cs="Arial" w:ascii="Arial" w:hAnsi="Arial"/>
-          <w:b/>
-          <w:bCs/>
-          <w:color w:val="000000"/>
-          <w:sz w:val="32"/>
-          <w:szCs w:val="32"/>
-        </w:rPr>
-        <w:t>Info</w:t>
-      </w:r>
-      <w:r>
-        <w:rPr>
-          <w:rFonts w:cs="Arial" w:ascii="Arial" w:hAnsi="Arial"/>
-          <w:b/>
-          <w:bCs/>
-          <w:color w:val="000000"/>
-          <w:sz w:val="32"/>
-          <w:szCs w:val="32"/>
-        </w:rPr>
-        <w:t>:</w:t>
+        <w:t>Contact Info:</w:t>
       </w:r>
     </w:p>
     <w:p>
@@ -351,20 +307,7 @@
           <w:u w:val="none"/>
           <w:lang w:val="en-US"/>
         </w:rPr>
-        <w:t xml:space="preserve">: </w:t>
-      </w:r>
-      <w:r>
-        <w:rPr>
-          <w:rStyle w:val="Hyperlink"/>
-          <w:rFonts w:cs="Arial" w:ascii="Arial" w:hAnsi="Arial"/>
-          <w:bCs/>
-          <w:color w:val="000000"/>
-          <w:sz w:val="21"/>
-          <w:szCs w:val="21"/>
-          <w:u w:val="none"/>
-          <w:lang w:val="en-US"/>
-        </w:rPr>
-        <w:t xml:space="preserve">+55 </w:t>
+        <w:t xml:space="preserve">: +55 </w:t>
       </w:r>
       <w:r>
         <w:rPr>
@@ -503,7 +446,7 @@
           <w:sz w:val="21"/>
           <w:szCs w:val="21"/>
         </w:rPr>
-        <w:t>https://gustavommcv.github.io/Portfolio/#/</w:t>
+        <w:t>https://gustavommcv.github.io/portfolio/#/</w:t>
       </w:r>
       <w:r>
         <w:rPr>
@@ -1732,7 +1675,7 @@
     <w:pPr>
       <w:widowControl/>
       <w:suppressAutoHyphens w:val="true"/>
-      <w:overflowPunct w:val="false"/>
+      <w:overflowPunct w:val="true"/>
       <w:bidi w:val="0"/>
       <w:spacing w:lineRule="auto" w:line="259" w:before="0" w:after="160"/>
       <w:jc w:val="start"/>
@@ -1784,8 +1727,8 @@
       <w:bCs/>
     </w:rPr>
   </w:style>
-  <w:style w:type="character" w:styleId="Bullets">
-    <w:name w:val="Bullets"/>
+  <w:style w:type="character" w:styleId="Bulletsuser">
+    <w:name w:val="Bullets (user)"/>
     <w:qFormat/>
     <w:rPr>
       <w:rFonts w:ascii="OpenSymbol" w:hAnsi="OpenSymbol" w:eastAsia="OpenSymbol" w:cs="OpenSymbol"/>
@@ -1866,7 +1809,7 @@
     <w:pPr>
       <w:widowControl/>
       <w:suppressAutoHyphens w:val="true"/>
-      <w:overflowPunct w:val="false"/>
+      <w:overflowPunct w:val="true"/>
       <w:bidi w:val="0"/>
       <w:spacing w:before="0" w:after="0"/>
       <w:jc w:val="start"/>

</xml_diff>